<commit_message>
Add Sms Reminder to Order, Fertilizing, Harvestable, Watering
</commit_message>
<xml_diff>
--- a/Changes.docx
+++ b/Changes.docx
@@ -187,30 +187,30 @@
         <w:t>Report for Coffee Plant information</w:t>
       </w:r>
     </w:p>
-    <w:p/>
-    <w:p/>
-    <w:p>
-      <w:r>
-        <w:t xml:space="preserve">Report </w:t>
-      </w:r>
-      <w:proofErr w:type="spellStart"/>
-      <w:r>
-        <w:t>sa</w:t>
-      </w:r>
-      <w:proofErr w:type="spellEnd"/>
-      <w:r>
-        <w:t xml:space="preserve"> </w:t>
-      </w:r>
-      <w:proofErr w:type="gramStart"/>
-      <w:r>
-        <w:t>Sources :</w:t>
-      </w:r>
-      <w:proofErr w:type="gramEnd"/>
-      <w:r>
-        <w:t xml:space="preserve"> </w:t>
-      </w:r>
+    <w:p>
       <w:bookmarkStart w:id="0" w:name="_GoBack"/>
       <w:bookmarkEnd w:id="0"/>
+    </w:p>
+    <w:p>
+      <w:r>
+        <w:t xml:space="preserve">Report </w:t>
+      </w:r>
+      <w:proofErr w:type="spellStart"/>
+      <w:r>
+        <w:t>sa</w:t>
+      </w:r>
+      <w:proofErr w:type="spellEnd"/>
+      <w:r>
+        <w:t xml:space="preserve"> </w:t>
+      </w:r>
+      <w:proofErr w:type="gramStart"/>
+      <w:r>
+        <w:t>Sources :</w:t>
+      </w:r>
+      <w:proofErr w:type="gramEnd"/>
+      <w:r>
+        <w:t xml:space="preserve"> </w:t>
+      </w:r>
     </w:p>
     <w:p>
       <w:r>

</xml_diff>